<commit_message>
another change lab 2 report disrete math
</commit_message>
<xml_diff>
--- a/course_2/semester_1/discrete_math/lab_2/report_lab_2 - Pryadein.docx
+++ b/course_2/semester_1/discrete_math/lab_2/report_lab_2 - Pryadein.docx
@@ -771,9 +771,9 @@
       <w:r>
         <w:drawing>
           <wp:inline distT="0" distB="0" distL="114300" distR="114300">
-            <wp:extent cx="4762500" cy="4781550"/>
-            <wp:effectExtent l="0" t="0" r="0" b="0"/>
-            <wp:docPr id="1" name="Изображение 1"/>
+            <wp:extent cx="4276725" cy="5175250"/>
+            <wp:effectExtent l="0" t="0" r="9525" b="6350"/>
+            <wp:docPr id="4" name="Изображение 2"/>
             <wp:cNvGraphicFramePr>
               <a:graphicFrameLocks xmlns:a="http://schemas.openxmlformats.org/drawingml/2006/main" noChangeAspect="1"/>
             </wp:cNvGraphicFramePr>
@@ -781,7 +781,7 @@
               <a:graphicData uri="http://schemas.openxmlformats.org/drawingml/2006/picture">
                 <pic:pic xmlns:pic="http://schemas.openxmlformats.org/drawingml/2006/picture">
                   <pic:nvPicPr>
-                    <pic:cNvPr id="1" name="Изображение 1"/>
+                    <pic:cNvPr id="4" name="Изображение 2"/>
                     <pic:cNvPicPr>
                       <a:picLocks noChangeAspect="1"/>
                     </pic:cNvPicPr>
@@ -795,7 +795,7 @@
                   <pic:spPr>
                     <a:xfrm>
                       <a:off x="0" y="0"/>
-                      <a:ext cx="4762500" cy="4781550"/>
+                      <a:ext cx="4276725" cy="5175250"/>
                     </a:xfrm>
                     <a:prstGeom prst="rect">
                       <a:avLst/>
@@ -865,7 +865,7 @@
           <w:bCs w:val="0"/>
           <w:lang w:val="ru-RU"/>
         </w:rPr>
-        <w:t>Определение рефлексивности выполнено при помощи цикла с автоматическим перебором, проходящего по главной диагонали матрицы. В случае, если значение не равно 1, что означает отс</w:t>
+        <w:t>Определение рефлексивности выполнено при п</w:t>
       </w:r>
       <w:bookmarkStart w:id="0" w:name="_GoBack"/>
       <w:bookmarkEnd w:id="0"/>
@@ -876,7 +876,7 @@
           <w:bCs w:val="0"/>
           <w:lang w:val="ru-RU"/>
         </w:rPr>
-        <w:t xml:space="preserve">утствие связи между одним и тем же элементом, функция </w:t>
+        <w:t xml:space="preserve">омощи цикла с автоматическим перебором, проходящего по главной диагонали матрицы. В случае, если значение не равно 1, что означает отсутствие связи между одним и тем же элементом, функция </w:t>
       </w:r>
       <w:r>
         <w:rPr>
@@ -2484,6 +2484,36 @@
           <w:rFonts w:hint="default"/>
           <w:lang w:val="en-US"/>
         </w:rPr>
+        <w:t xml:space="preserve">    if (isAntireflexive(matrix))</w:t>
+      </w:r>
+    </w:p>
+    <w:p>
+      <w:pPr>
+        <w:rPr>
+          <w:rFonts w:hint="default"/>
+          <w:lang w:val="en-US"/>
+        </w:rPr>
+      </w:pPr>
+      <w:r>
+        <w:rPr>
+          <w:rFonts w:hint="default"/>
+          <w:lang w:val="en-US"/>
+        </w:rPr>
+        <w:t xml:space="preserve">        return false;</w:t>
+      </w:r>
+    </w:p>
+    <w:p>
+      <w:pPr>
+        <w:rPr>
+          <w:rFonts w:hint="default"/>
+          <w:lang w:val="en-US"/>
+        </w:rPr>
+      </w:pPr>
+      <w:r>
+        <w:rPr>
+          <w:rFonts w:hint="default"/>
+          <w:lang w:val="en-US"/>
+        </w:rPr>
         <w:t xml:space="preserve">    for (int i = 0; i &lt; matrix.size(); i++)</w:t>
       </w:r>
     </w:p>
@@ -2514,7 +2544,7 @@
           <w:rFonts w:hint="default"/>
           <w:lang w:val="en-US"/>
         </w:rPr>
-        <w:t xml:space="preserve">            if (matrix[i][j] == 1 &amp;&amp; matrix[j][i] == 1 &amp;&amp; i != j)</w:t>
+        <w:t xml:space="preserve">            if (matrix[i][j] == matrix[j][i] &amp;&amp; i != j)</w:t>
       </w:r>
     </w:p>
     <w:p>
@@ -2597,6 +2627,36 @@
           <w:rFonts w:hint="default"/>
           <w:lang w:val="en-US"/>
         </w:rPr>
+        <w:t xml:space="preserve">    if (!isAntireflexive(matrix))</w:t>
+      </w:r>
+    </w:p>
+    <w:p>
+      <w:pPr>
+        <w:rPr>
+          <w:rFonts w:hint="default"/>
+          <w:lang w:val="en-US"/>
+        </w:rPr>
+      </w:pPr>
+      <w:r>
+        <w:rPr>
+          <w:rFonts w:hint="default"/>
+          <w:lang w:val="en-US"/>
+        </w:rPr>
+        <w:t xml:space="preserve">        return false;</w:t>
+      </w:r>
+    </w:p>
+    <w:p>
+      <w:pPr>
+        <w:rPr>
+          <w:rFonts w:hint="default"/>
+          <w:lang w:val="en-US"/>
+        </w:rPr>
+      </w:pPr>
+      <w:r>
+        <w:rPr>
+          <w:rFonts w:hint="default"/>
+          <w:lang w:val="en-US"/>
+        </w:rPr>
         <w:t xml:space="preserve">    for (int i = 0; i &lt; matrix.size(); i++)</w:t>
       </w:r>
     </w:p>
@@ -2627,7 +2687,7 @@
           <w:rFonts w:hint="default"/>
           <w:lang w:val="en-US"/>
         </w:rPr>
-        <w:t xml:space="preserve">            if (matrix[i][j] == 1 &amp;&amp; matrix[j][i] == 1)</w:t>
+        <w:t xml:space="preserve">            if (matrix[i][j] == matrix[j][i] &amp;&amp; i != j)</w:t>
       </w:r>
     </w:p>
     <w:p>
@@ -2861,6 +2921,119 @@
           <w:rFonts w:hint="default"/>
           <w:lang w:val="en-US"/>
         </w:rPr>
+        <w:t>bool isCompleteness(std::vector&lt;std::vector&lt;int&gt;&gt; matrix) {</w:t>
+      </w:r>
+    </w:p>
+    <w:p>
+      <w:pPr>
+        <w:rPr>
+          <w:rFonts w:hint="default"/>
+          <w:lang w:val="en-US"/>
+        </w:rPr>
+      </w:pPr>
+      <w:r>
+        <w:rPr>
+          <w:rFonts w:hint="default"/>
+          <w:lang w:val="en-US"/>
+        </w:rPr>
+        <w:t xml:space="preserve">    for (int i = 0; i &lt; matrix.size(); i++)</w:t>
+      </w:r>
+    </w:p>
+    <w:p>
+      <w:pPr>
+        <w:rPr>
+          <w:rFonts w:hint="default"/>
+          <w:lang w:val="en-US"/>
+        </w:rPr>
+      </w:pPr>
+      <w:r>
+        <w:rPr>
+          <w:rFonts w:hint="default"/>
+          <w:lang w:val="en-US"/>
+        </w:rPr>
+        <w:t xml:space="preserve">        for (int j = 0; j &lt; matrix[0].size(); j++)</w:t>
+      </w:r>
+    </w:p>
+    <w:p>
+      <w:pPr>
+        <w:rPr>
+          <w:rFonts w:hint="default"/>
+          <w:lang w:val="en-US"/>
+        </w:rPr>
+      </w:pPr>
+      <w:r>
+        <w:rPr>
+          <w:rFonts w:hint="default"/>
+          <w:lang w:val="en-US"/>
+        </w:rPr>
+        <w:t xml:space="preserve">            if (matrix[i][j] == 0 &amp;&amp; matrix[j][i] == 0 &amp;&amp; i != j)</w:t>
+      </w:r>
+    </w:p>
+    <w:p>
+      <w:pPr>
+        <w:rPr>
+          <w:rFonts w:hint="default"/>
+          <w:lang w:val="en-US"/>
+        </w:rPr>
+      </w:pPr>
+      <w:r>
+        <w:rPr>
+          <w:rFonts w:hint="default"/>
+          <w:lang w:val="en-US"/>
+        </w:rPr>
+        <w:t xml:space="preserve">                return false;</w:t>
+      </w:r>
+    </w:p>
+    <w:p>
+      <w:pPr>
+        <w:rPr>
+          <w:rFonts w:hint="default"/>
+          <w:lang w:val="en-US"/>
+        </w:rPr>
+      </w:pPr>
+      <w:r>
+        <w:rPr>
+          <w:rFonts w:hint="default"/>
+          <w:lang w:val="en-US"/>
+        </w:rPr>
+        <w:t xml:space="preserve">    return true;</w:t>
+      </w:r>
+    </w:p>
+    <w:p>
+      <w:pPr>
+        <w:rPr>
+          <w:rFonts w:hint="default"/>
+          <w:lang w:val="en-US"/>
+        </w:rPr>
+      </w:pPr>
+      <w:r>
+        <w:rPr>
+          <w:rFonts w:hint="default"/>
+          <w:lang w:val="en-US"/>
+        </w:rPr>
+        <w:t>}</w:t>
+      </w:r>
+    </w:p>
+    <w:p>
+      <w:pPr>
+        <w:rPr>
+          <w:rFonts w:hint="default"/>
+          <w:lang w:val="en-US"/>
+        </w:rPr>
+      </w:pPr>
+    </w:p>
+    <w:p>
+      <w:pPr>
+        <w:rPr>
+          <w:rFonts w:hint="default"/>
+          <w:lang w:val="en-US"/>
+        </w:rPr>
+      </w:pPr>
+      <w:r>
+        <w:rPr>
+          <w:rFonts w:hint="default"/>
+          <w:lang w:val="en-US"/>
+        </w:rPr>
         <w:t>int main() {</w:t>
       </w:r>
     </w:p>
@@ -2886,6 +3059,29 @@
           <w:lang w:val="en-US"/>
         </w:rPr>
       </w:pPr>
+    </w:p>
+    <w:p>
+      <w:pPr>
+        <w:rPr>
+          <w:rFonts w:hint="default"/>
+          <w:lang w:val="en-US"/>
+        </w:rPr>
+      </w:pPr>
+      <w:r>
+        <w:rPr>
+          <w:rFonts w:hint="default"/>
+          <w:lang w:val="en-US"/>
+        </w:rPr>
+        <w:t xml:space="preserve">    std::cout &lt;&lt; "For exit press 0!\n";</w:t>
+      </w:r>
+    </w:p>
+    <w:p>
+      <w:pPr>
+        <w:rPr>
+          <w:rFonts w:hint="default"/>
+          <w:lang w:val="en-US"/>
+        </w:rPr>
+      </w:pPr>
       <w:r>
         <w:rPr>
           <w:rFonts w:hint="default"/>
@@ -3079,7 +3275,7 @@
           <w:rFonts w:hint="default"/>
           <w:lang w:val="en-US"/>
         </w:rPr>
-        <w:t xml:space="preserve">        std::cout &lt;&lt; "Unable to open file";</w:t>
+        <w:t xml:space="preserve">        std::cout &lt;&lt; "Unable to open file\n";</w:t>
       </w:r>
     </w:p>
     <w:p>
@@ -3795,6 +3991,28 @@
           <w:lang w:val="en-US"/>
         </w:rPr>
       </w:pPr>
+      <w:r>
+        <w:rPr>
+          <w:rFonts w:hint="default"/>
+          <w:lang w:val="en-US"/>
+        </w:rPr>
+        <w:t xml:space="preserve">        if (isCompleteness(matrix))</w:t>
+      </w:r>
+    </w:p>
+    <w:p>
+      <w:pPr>
+        <w:rPr>
+          <w:rFonts w:hint="default"/>
+          <w:lang w:val="en-US"/>
+        </w:rPr>
+      </w:pPr>
+      <w:r>
+        <w:rPr>
+          <w:rFonts w:hint="default"/>
+          <w:lang w:val="en-US"/>
+        </w:rPr>
+        <w:t xml:space="preserve">            std::cout &lt;&lt; "Completeness\n";</w:t>
+      </w:r>
     </w:p>
     <w:p>
       <w:pPr>
@@ -3848,14 +4066,6 @@
           <w:lang w:val="en-US"/>
         </w:rPr>
       </w:pPr>
-    </w:p>
-    <w:p>
-      <w:pPr>
-        <w:rPr>
-          <w:rFonts w:hint="default"/>
-          <w:lang w:val="en-US"/>
-        </w:rPr>
-      </w:pPr>
       <w:r>
         <w:rPr>
           <w:rFonts w:hint="default"/>
@@ -3893,14 +4103,6 @@
         </w:rPr>
         <w:t>}</w:t>
       </w:r>
-    </w:p>
-    <w:p>
-      <w:pPr>
-        <w:rPr>
-          <w:rFonts w:hint="default"/>
-          <w:lang w:val="en-US"/>
-        </w:rPr>
-      </w:pPr>
     </w:p>
     <w:sectPr>
       <w:pgSz w:w="11906" w:h="16838"/>
@@ -4094,7 +4296,7 @@
     <w:lsdException w:qFormat="1" w:unhideWhenUsed="0" w:uiPriority="0" w:semiHidden="0" w:name="Title"/>
     <w:lsdException w:unhideWhenUsed="0" w:uiPriority="0" w:semiHidden="0" w:name="Closing"/>
     <w:lsdException w:unhideWhenUsed="0" w:uiPriority="0" w:semiHidden="0" w:name="Signature"/>
-    <w:lsdException w:unhideWhenUsed="0" w:uiPriority="0" w:name="Default Paragraph Font"/>
+    <w:lsdException w:qFormat="1" w:unhideWhenUsed="0" w:uiPriority="0" w:name="Default Paragraph Font"/>
     <w:lsdException w:unhideWhenUsed="0" w:uiPriority="0" w:semiHidden="0" w:name="Body Text"/>
     <w:lsdException w:unhideWhenUsed="0" w:uiPriority="0" w:semiHidden="0" w:name="Body Text Indent"/>
     <w:lsdException w:unhideWhenUsed="0" w:uiPriority="0" w:semiHidden="0" w:name="List Continue"/>
@@ -4132,7 +4334,7 @@
     <w:lsdException w:unhideWhenUsed="0" w:uiPriority="0" w:semiHidden="0" w:name="HTML Sample"/>
     <w:lsdException w:unhideWhenUsed="0" w:uiPriority="0" w:semiHidden="0" w:name="HTML Typewriter"/>
     <w:lsdException w:unhideWhenUsed="0" w:uiPriority="0" w:semiHidden="0" w:name="HTML Variable"/>
-    <w:lsdException w:unhideWhenUsed="0" w:uiPriority="0" w:name="Normal Table"/>
+    <w:lsdException w:qFormat="1" w:unhideWhenUsed="0" w:uiPriority="0" w:name="Normal Table"/>
     <w:lsdException w:unhideWhenUsed="0" w:uiPriority="0" w:semiHidden="0" w:name="annotation subject"/>
     <w:lsdException w:unhideWhenUsed="0" w:uiPriority="0" w:semiHidden="0" w:name="Table Simple 1"/>
     <w:lsdException w:unhideWhenUsed="0" w:uiPriority="0" w:semiHidden="0" w:name="Table Simple 2"/>
@@ -4197,11 +4399,13 @@
   <w:style w:type="character" w:default="1" w:styleId="2">
     <w:name w:val="Default Paragraph Font"/>
     <w:semiHidden/>
+    <w:qFormat/>
     <w:uiPriority w:val="0"/>
   </w:style>
   <w:style w:type="table" w:default="1" w:styleId="3">
     <w:name w:val="Normal Table"/>
     <w:semiHidden/>
+    <w:qFormat/>
     <w:uiPriority w:val="0"/>
     <w:tblPr>
       <w:tblCellMar>

</xml_diff>